<commit_message>
updated few LTspice file in logic gates
</commit_message>
<xml_diff>
--- a/00_Basic_electronics/4_transistor/Logic Gates/5_OR_gate/Truth_table_graphical_result.docx
+++ b/00_Basic_electronics/4_transistor/Logic Gates/5_OR_gate/Truth_table_graphical_result.docx
@@ -18,7 +18,7 @@
         <w:rPr>
           <w:lang w:val="en-US"/>
         </w:rPr>
-        <w:t>0</w:t>
+        <w:t>5</w:t>
       </w:r>
       <w:r>
         <w:rPr>
@@ -35,13 +35,14 @@
       </w:pPr>
       <w:r>
         <w:rPr>
+          <w:noProof/>
           <w:lang w:val="en-US"/>
         </w:rPr>
         <w:drawing>
-          <wp:inline distT="0" distB="0" distL="0" distR="0" wp14:anchorId="3C3FB83D" wp14:editId="126BA364">
-            <wp:extent cx="5731510" cy="2440940"/>
-            <wp:effectExtent l="0" t="0" r="2540" b="0"/>
-            <wp:docPr id="79302431" name="Picture 1"/>
+          <wp:inline distT="0" distB="0" distL="0" distR="0" wp14:anchorId="1D54748C" wp14:editId="136C2591">
+            <wp:extent cx="5731510" cy="2437130"/>
+            <wp:effectExtent l="0" t="0" r="2540" b="1270"/>
+            <wp:docPr id="971477547" name="Picture 1"/>
             <wp:cNvGraphicFramePr>
               <a:graphicFrameLocks xmlns:a="http://schemas.openxmlformats.org/drawingml/2006/main" noChangeAspect="1"/>
             </wp:cNvGraphicFramePr>
@@ -49,7 +50,7 @@
               <a:graphicData uri="http://schemas.openxmlformats.org/drawingml/2006/picture">
                 <pic:pic xmlns:pic="http://schemas.openxmlformats.org/drawingml/2006/picture">
                   <pic:nvPicPr>
-                    <pic:cNvPr id="79302431" name=""/>
+                    <pic:cNvPr id="971477547" name=""/>
                     <pic:cNvPicPr/>
                   </pic:nvPicPr>
                   <pic:blipFill>
@@ -61,7 +62,7 @@
                   <pic:spPr>
                     <a:xfrm>
                       <a:off x="0" y="0"/>
-                      <a:ext cx="5731510" cy="2440940"/>
+                      <a:ext cx="5731510" cy="2437130"/>
                     </a:xfrm>
                     <a:prstGeom prst="rect">
                       <a:avLst/>
@@ -90,7 +91,7 @@
         <w:rPr>
           <w:lang w:val="en-US"/>
         </w:rPr>
-        <w:t>5</w:t>
+        <w:t>0</w:t>
       </w:r>
       <w:r>
         <w:rPr>
@@ -107,13 +108,14 @@
       </w:pPr>
       <w:r>
         <w:rPr>
+          <w:noProof/>
           <w:lang w:val="en-US"/>
         </w:rPr>
         <w:drawing>
-          <wp:inline distT="0" distB="0" distL="0" distR="0" wp14:anchorId="2A179F7A" wp14:editId="41695519">
-            <wp:extent cx="5731510" cy="2428240"/>
+          <wp:inline distT="0" distB="0" distL="0" distR="0" wp14:anchorId="32D0F81B" wp14:editId="12B89729">
+            <wp:extent cx="5731510" cy="2419985"/>
             <wp:effectExtent l="0" t="0" r="2540" b="0"/>
-            <wp:docPr id="1846607798" name="Picture 1"/>
+            <wp:docPr id="1471852889" name="Picture 1"/>
             <wp:cNvGraphicFramePr>
               <a:graphicFrameLocks xmlns:a="http://schemas.openxmlformats.org/drawingml/2006/main" noChangeAspect="1"/>
             </wp:cNvGraphicFramePr>
@@ -121,7 +123,7 @@
               <a:graphicData uri="http://schemas.openxmlformats.org/drawingml/2006/picture">
                 <pic:pic xmlns:pic="http://schemas.openxmlformats.org/drawingml/2006/picture">
                   <pic:nvPicPr>
-                    <pic:cNvPr id="1846607798" name=""/>
+                    <pic:cNvPr id="1471852889" name=""/>
                     <pic:cNvPicPr/>
                   </pic:nvPicPr>
                   <pic:blipFill>
@@ -133,7 +135,7 @@
                   <pic:spPr>
                     <a:xfrm>
                       <a:off x="0" y="0"/>
-                      <a:ext cx="5731510" cy="2428240"/>
+                      <a:ext cx="5731510" cy="2419985"/>
                     </a:xfrm>
                     <a:prstGeom prst="rect">
                       <a:avLst/>
@@ -162,7 +164,7 @@
         <w:rPr>
           <w:lang w:val="en-US"/>
         </w:rPr>
-        <w:t>5</w:t>
+        <w:t>0</w:t>
       </w:r>
       <w:r>
         <w:rPr>
@@ -179,13 +181,14 @@
       </w:pPr>
       <w:r>
         <w:rPr>
+          <w:noProof/>
           <w:lang w:val="en-US"/>
         </w:rPr>
         <w:drawing>
-          <wp:inline distT="0" distB="0" distL="0" distR="0" wp14:anchorId="16C09B72" wp14:editId="6D314AFA">
-            <wp:extent cx="5731510" cy="2433955"/>
-            <wp:effectExtent l="0" t="0" r="2540" b="4445"/>
-            <wp:docPr id="1298230523" name="Picture 1"/>
+          <wp:inline distT="0" distB="0" distL="0" distR="0" wp14:anchorId="17D0D592" wp14:editId="2382C6C8">
+            <wp:extent cx="5731510" cy="2432050"/>
+            <wp:effectExtent l="0" t="0" r="2540" b="6350"/>
+            <wp:docPr id="1619366072" name="Picture 1"/>
             <wp:cNvGraphicFramePr>
               <a:graphicFrameLocks xmlns:a="http://schemas.openxmlformats.org/drawingml/2006/main" noChangeAspect="1"/>
             </wp:cNvGraphicFramePr>
@@ -193,97 +196,11 @@
               <a:graphicData uri="http://schemas.openxmlformats.org/drawingml/2006/picture">
                 <pic:pic xmlns:pic="http://schemas.openxmlformats.org/drawingml/2006/picture">
                   <pic:nvPicPr>
-                    <pic:cNvPr id="1298230523" name=""/>
+                    <pic:cNvPr id="1619366072" name=""/>
                     <pic:cNvPicPr/>
                   </pic:nvPicPr>
                   <pic:blipFill>
                     <a:blip r:embed="rId8"/>
-                    <a:stretch>
-                      <a:fillRect/>
-                    </a:stretch>
-                  </pic:blipFill>
-                  <pic:spPr>
-                    <a:xfrm>
-                      <a:off x="0" y="0"/>
-                      <a:ext cx="5731510" cy="2433955"/>
-                    </a:xfrm>
-                    <a:prstGeom prst="rect">
-                      <a:avLst/>
-                    </a:prstGeom>
-                  </pic:spPr>
-                </pic:pic>
-              </a:graphicData>
-            </a:graphic>
-          </wp:inline>
-        </w:drawing>
-      </w:r>
-    </w:p>
-    <w:p>
-      <w:pPr>
-        <w:rPr>
-          <w:lang w:val="en-US"/>
-        </w:rPr>
-      </w:pPr>
-    </w:p>
-    <w:p>
-      <w:pPr>
-        <w:rPr>
-          <w:lang w:val="en-US"/>
-        </w:rPr>
-      </w:pPr>
-    </w:p>
-    <w:p>
-      <w:pPr>
-        <w:rPr>
-          <w:lang w:val="en-US"/>
-        </w:rPr>
-      </w:pPr>
-      <w:r>
-        <w:rPr>
-          <w:lang w:val="en-US"/>
-        </w:rPr>
-        <w:t xml:space="preserve">Case 3 : ----- when A = 5v and B=5v ---- op is </w:t>
-      </w:r>
-      <w:r>
-        <w:rPr>
-          <w:lang w:val="en-US"/>
-        </w:rPr>
-        <w:t>5</w:t>
-      </w:r>
-      <w:r>
-        <w:rPr>
-          <w:lang w:val="en-US"/>
-        </w:rPr>
-        <w:t xml:space="preserve">v </w:t>
-      </w:r>
-    </w:p>
-    <w:p>
-      <w:pPr>
-        <w:rPr>
-          <w:lang w:val="en-US"/>
-        </w:rPr>
-      </w:pPr>
-      <w:r>
-        <w:rPr>
-          <w:lang w:val="en-US"/>
-        </w:rPr>
-        <w:drawing>
-          <wp:inline distT="0" distB="0" distL="0" distR="0" wp14:anchorId="289A9A9D" wp14:editId="5E998007">
-            <wp:extent cx="5731510" cy="2432050"/>
-            <wp:effectExtent l="0" t="0" r="2540" b="6350"/>
-            <wp:docPr id="554083292" name="Picture 1"/>
-            <wp:cNvGraphicFramePr>
-              <a:graphicFrameLocks xmlns:a="http://schemas.openxmlformats.org/drawingml/2006/main" noChangeAspect="1"/>
-            </wp:cNvGraphicFramePr>
-            <a:graphic xmlns:a="http://schemas.openxmlformats.org/drawingml/2006/main">
-              <a:graphicData uri="http://schemas.openxmlformats.org/drawingml/2006/picture">
-                <pic:pic xmlns:pic="http://schemas.openxmlformats.org/drawingml/2006/picture">
-                  <pic:nvPicPr>
-                    <pic:cNvPr id="554083292" name=""/>
-                    <pic:cNvPicPr/>
-                  </pic:nvPicPr>
-                  <pic:blipFill>
-                    <a:blip r:embed="rId9"/>
                     <a:stretch>
                       <a:fillRect/>
                     </a:stretch>
@@ -303,6 +220,100 @@
           </wp:inline>
         </w:drawing>
       </w:r>
+    </w:p>
+    <w:p>
+      <w:pPr>
+        <w:rPr>
+          <w:lang w:val="en-US"/>
+        </w:rPr>
+      </w:pPr>
+    </w:p>
+    <w:p>
+      <w:pPr>
+        <w:rPr>
+          <w:lang w:val="en-US"/>
+        </w:rPr>
+      </w:pPr>
+    </w:p>
+    <w:p>
+      <w:pPr>
+        <w:rPr>
+          <w:lang w:val="en-US"/>
+        </w:rPr>
+      </w:pPr>
+      <w:r>
+        <w:rPr>
+          <w:lang w:val="en-US"/>
+        </w:rPr>
+        <w:t xml:space="preserve">Case 3 : ----- when A = 5v and B=5v ---- op is </w:t>
+      </w:r>
+      <w:r>
+        <w:rPr>
+          <w:lang w:val="en-US"/>
+        </w:rPr>
+        <w:t>0</w:t>
+      </w:r>
+      <w:r>
+        <w:rPr>
+          <w:lang w:val="en-US"/>
+        </w:rPr>
+        <w:t xml:space="preserve">v </w:t>
+      </w:r>
+    </w:p>
+    <w:p>
+      <w:pPr>
+        <w:rPr>
+          <w:lang w:val="en-US"/>
+        </w:rPr>
+      </w:pPr>
+      <w:r>
+        <w:rPr>
+          <w:noProof/>
+          <w:lang w:val="en-US"/>
+        </w:rPr>
+        <w:drawing>
+          <wp:inline distT="0" distB="0" distL="0" distR="0" wp14:anchorId="67E532DF" wp14:editId="59ADDC6C">
+            <wp:extent cx="5731510" cy="2415540"/>
+            <wp:effectExtent l="0" t="0" r="2540" b="3810"/>
+            <wp:docPr id="1330742979" name="Picture 1"/>
+            <wp:cNvGraphicFramePr>
+              <a:graphicFrameLocks xmlns:a="http://schemas.openxmlformats.org/drawingml/2006/main" noChangeAspect="1"/>
+            </wp:cNvGraphicFramePr>
+            <a:graphic xmlns:a="http://schemas.openxmlformats.org/drawingml/2006/main">
+              <a:graphicData uri="http://schemas.openxmlformats.org/drawingml/2006/picture">
+                <pic:pic xmlns:pic="http://schemas.openxmlformats.org/drawingml/2006/picture">
+                  <pic:nvPicPr>
+                    <pic:cNvPr id="1330742979" name=""/>
+                    <pic:cNvPicPr/>
+                  </pic:nvPicPr>
+                  <pic:blipFill>
+                    <a:blip r:embed="rId9"/>
+                    <a:stretch>
+                      <a:fillRect/>
+                    </a:stretch>
+                  </pic:blipFill>
+                  <pic:spPr>
+                    <a:xfrm>
+                      <a:off x="0" y="0"/>
+                      <a:ext cx="5731510" cy="2415540"/>
+                    </a:xfrm>
+                    <a:prstGeom prst="rect">
+                      <a:avLst/>
+                    </a:prstGeom>
+                  </pic:spPr>
+                </pic:pic>
+              </a:graphicData>
+            </a:graphic>
+          </wp:inline>
+        </w:drawing>
+      </w:r>
+    </w:p>
+    <w:p>
+      <w:pPr>
+        <w:rPr>
+          <w:lang w:val="en-US"/>
+        </w:rPr>
+      </w:pPr>
     </w:p>
     <w:sectPr>
       <w:headerReference w:type="even" r:id="rId10"/>
@@ -431,7 +442,7 @@
         <w:szCs w:val="40"/>
         <w:lang w:val="en-US"/>
       </w:rPr>
-      <w:t>OR</w:t>
+      <w:t>NOR</w:t>
     </w:r>
     <w:r>
       <w:rPr>

</xml_diff>